<commit_message>
Include link to the repo in the agenda
</commit_message>
<xml_diff>
--- a/AGENDA.docx
+++ b/AGENDA.docx
@@ -106,7 +106,19 @@
         <w:rPr>
           <w:lang w:val="en-GB"/>
         </w:rPr>
-        <w:t>Q and A and filling of Google Form</w:t>
+        <w:t xml:space="preserve">Q and A and filling </w:t>
+      </w:r>
+      <w:r>
+        <w:rPr>
+          <w:lang w:val="en-GB"/>
+        </w:rPr>
+        <w:t>out</w:t>
+      </w:r>
+      <w:r>
+        <w:rPr>
+          <w:lang w:val="en-GB"/>
+        </w:rPr>
+        <w:t xml:space="preserve"> Google Form</w:t>
       </w:r>
     </w:p>
     <w:p>
@@ -124,7 +136,48 @@
         <w:rPr>
           <w:lang w:val="en-GB"/>
         </w:rPr>
-        <w:t>Closing Remark by Pau Moggridge</w:t>
+        <w:t xml:space="preserve">Closing Remark by Pau </w:t>
+      </w:r>
+      <w:proofErr w:type="spellStart"/>
+      <w:r>
+        <w:rPr>
+          <w:lang w:val="en-GB"/>
+        </w:rPr>
+        <w:t>Moggridge</w:t>
+      </w:r>
+      <w:proofErr w:type="spellEnd"/>
+    </w:p>
+    <w:p>
+      <w:pPr>
+        <w:rPr>
+          <w:lang w:val="en-GB"/>
+        </w:rPr>
+      </w:pPr>
+    </w:p>
+    <w:p>
+      <w:pPr>
+        <w:rPr>
+          <w:lang w:val="en-GB"/>
+        </w:rPr>
+      </w:pPr>
+    </w:p>
+    <w:p>
+      <w:pPr>
+        <w:rPr>
+          <w:lang w:val="en-GB"/>
+        </w:rPr>
+      </w:pPr>
+      <w:r>
+        <w:rPr>
+          <w:lang w:val="en-GB"/>
+        </w:rPr>
+        <w:t xml:space="preserve">Link to Workshop GitHub repository: </w:t>
+      </w:r>
+      <w:r>
+        <w:rPr>
+          <w:lang w:val="en-GB"/>
+        </w:rPr>
+        <w:t>https://github.com/Ogirimah/Generative-AI-Workshop</w:t>
       </w:r>
     </w:p>
     <w:sectPr>

</xml_diff>